<commit_message>
Update to include new annotator.
Signed-off-by: Adrian <admd911@hotmail.com>
</commit_message>
<xml_diff>
--- a/IAA Files/IAA_DW.docx
+++ b/IAA Files/IAA_DW.docx
@@ -103,7 +103,15 @@
         <w:rPr>
           <w:lang w:val="ga-IE"/>
         </w:rPr>
-        <w:t xml:space="preserve"> co n*a*roib temel innatol domunde tar  rosc for nanme</w:t>
+        <w:t xml:space="preserve"> co n*a*roib temel innatol domunde tar </w:t>
+      </w:r>
+      <w:bookmarkStart w:id="0" w:name="_GoBack"/>
+      <w:bookmarkEnd w:id="0"/>
+      <w:r>
+        <w:rPr>
+          <w:lang w:val="ga-IE"/>
+        </w:rPr>
+        <w:t>rosc for nanme</w:t>
       </w:r>
     </w:p>
     <w:p>
@@ -784,8 +792,6 @@
         </w:rPr>
         <w:t xml:space="preserve"> do nertad iude tra in so lessom</w:t>
       </w:r>
-      <w:bookmarkStart w:id="0" w:name="_GoBack"/>
-      <w:bookmarkEnd w:id="0"/>
     </w:p>
     <w:sectPr>
       <w:pgSz w:w="11906" w:h="16838"/>
@@ -931,7 +937,7 @@
     </w:rPrDefault>
     <w:pPrDefault/>
   </w:docDefaults>
-  <w:latentStyles w:defLockedState="0" w:defUIPriority="99" w:defSemiHidden="0" w:defUnhideWhenUsed="0" w:defQFormat="0" w:count="376">
+  <w:latentStyles w:defLockedState="0" w:defUIPriority="99" w:defSemiHidden="0" w:defUnhideWhenUsed="0" w:defQFormat="0" w:count="377">
     <w:lsdException w:name="Normal" w:uiPriority="0" w:qFormat="1"/>
     <w:lsdException w:name="heading 1" w:uiPriority="9" w:qFormat="1"/>
     <w:lsdException w:name="heading 2" w:semiHidden="1" w:uiPriority="9" w:unhideWhenUsed="1" w:qFormat="1"/>
@@ -1305,6 +1311,7 @@
     <w:lsdException w:name="Hashtag" w:semiHidden="1" w:unhideWhenUsed="1"/>
     <w:lsdException w:name="Unresolved Mention" w:semiHidden="1" w:unhideWhenUsed="1"/>
     <w:lsdException w:name="Smart Link" w:semiHidden="1" w:unhideWhenUsed="1"/>
+    <w:lsdException w:name="Smart Link Error" w:semiHidden="1" w:unhideWhenUsed="1"/>
   </w:latentStyles>
   <w:style w:type="paragraph" w:default="1" w:styleId="Normal">
     <w:name w:val="Normal"/>

</xml_diff>